<commit_message>
Added mapper and reducer and Taskconf
</commit_message>
<xml_diff>
--- a/report/report.docx
+++ b/report/report.docx
@@ -215,6 +215,18 @@
     <w:p/>
     <w:p>
       <w:r>
+        <w:t>TaskConf:</w:t>
+      </w:r>
+    </w:p>
+    <w:p>
+      <w:r>
+        <w:t>Describes what a particular task should do (e.g. start and end locations of tasks, which mapper/reducer task to use, etc.)</w:t>
+      </w:r>
+    </w:p>
+    <w:p/>
+    <w:p>
+      <w:r>
+        <w:lastRenderedPageBreak/>
         <w:t>TaskTracker</w:t>
       </w:r>
       <w:r>
@@ -226,11 +238,7 @@
         <w:t xml:space="preserve">It is the center of a task-node. </w:t>
       </w:r>
       <w:r>
-        <w:t xml:space="preserve">It asked the jobtracker to give him new task to do, and tell the jobtracker how many task it can run. The number of tasks that  can be run </w:t>
-      </w:r>
-      <w:r>
-        <w:lastRenderedPageBreak/>
-        <w:t>concurrently is given by system configuration file.</w:t>
+        <w:t>It asked the jobtracker to give him new task to do, and tell the jobtracker how many task it can run. The number of tasks that  can be run concurrently is given by system configuration file.</w:t>
       </w:r>
       <w:r>
         <w:t xml:space="preserve"> </w:t>
@@ -242,6 +250,17 @@
     <w:p/>
     <w:p>
       <w:r>
+        <w:t>Mapper:</w:t>
+      </w:r>
+    </w:p>
+    <w:p>
+      <w:r>
+        <w:t>A type of task that takes in fixed-length key-value pairs from the input file and outputs any number of similarly fixed-length key-value pairs for each input record.</w:t>
+      </w:r>
+    </w:p>
+    <w:p/>
+    <w:p>
+      <w:r>
         <w:t>MasterNode:</w:t>
       </w:r>
     </w:p>
@@ -253,6 +272,19 @@
     <w:p/>
     <w:p>
       <w:r>
+        <w:t>Reducer:</w:t>
+      </w:r>
+    </w:p>
+    <w:p>
+      <w:r>
+        <w:t>A type of task that takes in a fixed-length key and a list of fixed-length values corresponding to that key, and outputs any number of similarly fixed-length key-value pairs for each input key/value-list (by presumably aggregating the value-list in some meaningful manner).</w:t>
+      </w:r>
+      <w:bookmarkStart w:id="0" w:name="_GoBack"/>
+      <w:bookmarkEnd w:id="0"/>
+    </w:p>
+    <w:p/>
+    <w:p>
+      <w:r>
         <w:t>TaskNode:</w:t>
       </w:r>
     </w:p>
@@ -408,7 +440,6 @@
     <w:p/>
     <w:p>
       <w:r>
-        <w:lastRenderedPageBreak/>
         <w:t>Minimize dispatch latency: We maintain process running on each task-node and let them periodically ask for tasks.</w:t>
       </w:r>
     </w:p>
@@ -785,7 +816,6 @@
     <w:p/>
     <w:p>
       <w:r>
-        <w:lastRenderedPageBreak/>
         <w:t>As mentioned, there’s a bug with comparing byte arrays for the keys.</w:t>
       </w:r>
     </w:p>
@@ -896,8 +926,6 @@
       <w:r>
         <w:t xml:space="preserve"> (otherwise the replication factor will be unable to be met for future file writes)</w:t>
       </w:r>
-      <w:bookmarkStart w:id="0" w:name="_GoBack"/>
-      <w:bookmarkEnd w:id="0"/>
       <w:r>
         <w:t>.</w:t>
       </w:r>

</xml_diff>

<commit_message>
Removed references to bug
</commit_message>
<xml_diff>
--- a/report/report.docx
+++ b/report/report.docx
@@ -279,8 +279,6 @@
       <w:r>
         <w:t>A type of task that takes in a fixed-length key and a list of fixed-length values corresponding to that key, and outputs any number of similarly fixed-length key-value pairs for each input key/value-list (by presumably aggregating the value-list in some meaningful manner).</w:t>
       </w:r>
-      <w:bookmarkStart w:id="0" w:name="_GoBack"/>
-      <w:bookmarkEnd w:id="0"/>
     </w:p>
     <w:p/>
     <w:p>
@@ -763,10 +761,11 @@
     <w:p/>
     <w:p>
       <w:r>
-        <w:t>There’s a bug with comparing key values that we haven’t figured out yet, causing reducer to sometimes be unable to combine all values for a given key together (and causing JobInProgress to incorrectly split files for reduce tasks as well).</w:t>
-      </w:r>
-    </w:p>
-    <w:p/>
+        <w:t>There are no bugs that we know of.</w:t>
+      </w:r>
+      <w:bookmarkStart w:id="0" w:name="_GoBack"/>
+      <w:bookmarkEnd w:id="0"/>
+    </w:p>
     <w:p/>
     <w:p>
       <w:pPr>
@@ -801,6 +800,7 @@
     </w:p>
     <w:p>
       <w:r>
+        <w:lastRenderedPageBreak/>
         <w:t>Our Map-reduce framework together with DFS can be use as real map-reduce. We can start from any node as client and any node as task nodes or data nodes. Just the master must be certain, the same as in the system configuration.</w:t>
       </w:r>
     </w:p>
@@ -811,12 +811,6 @@
       </w:r>
       <w:r>
         <w:t xml:space="preserve"> which can lower the Internet IO expense. </w:t>
-      </w:r>
-    </w:p>
-    <w:p/>
-    <w:p>
-      <w:r>
-        <w:t>As mentioned, there’s a bug with comparing byte arrays for the keys.</w:t>
       </w:r>
     </w:p>
     <w:p/>

</xml_diff>